<commit_message>
* Aktualizacja dokumentacji systemu
</commit_message>
<xml_diff>
--- a/docs/11_FK_NS12_4.docx
+++ b/docs/11_FK_NS12_4.docx
@@ -124,8 +124,10 @@
                 <w:sz w:val="24"/>
                 <w:szCs w:val="24"/>
               </w:rPr>
-              <w:t>2</w:t>
-            </w:r>
+              <w:t>4</w:t>
+            </w:r>
+            <w:bookmarkStart w:id="0" w:name="_GoBack"/>
+            <w:bookmarkEnd w:id="0"/>
             <w:r>
               <w:rPr>
                 <w:rFonts w:ascii="Tahoma" w:hAnsi="Tahoma" w:cs="Tahoma"/>
@@ -1675,8 +1677,6 @@
               </w:rPr>
               <w:t>7</w:t>
             </w:r>
-            <w:bookmarkStart w:id="0" w:name="_GoBack"/>
-            <w:bookmarkEnd w:id="0"/>
             <w:r>
               <w:rPr>
                 <w:rFonts w:ascii="Tahoma" w:hAnsi="Tahoma" w:cs="Tahoma"/>
@@ -4304,7 +4304,7 @@
 </file>
 
 <file path=customXml/itemProps1.xml><?xml version="1.0" encoding="utf-8"?>
-<ds:datastoreItem xmlns:ds="http://schemas.openxmlformats.org/officeDocument/2006/customXml" ds:itemID="{6996317F-6C5E-47BA-B3D2-E1704E8B6CB0}">
+<ds:datastoreItem xmlns:ds="http://schemas.openxmlformats.org/officeDocument/2006/customXml" ds:itemID="{0616DC26-746A-46D9-837E-D1C0C84E90B2}">
   <ds:schemaRefs>
     <ds:schemaRef ds:uri="http://schemas.openxmlformats.org/officeDocument/2006/bibliography"/>
   </ds:schemaRefs>

</xml_diff>